<commit_message>
make a new coa
</commit_message>
<xml_diff>
--- a/PMSClient/Resource/DocTemplate/Reports/COA.docx
+++ b/PMSClient/Resource/DocTemplate/Reports/COA.docx
@@ -27,13 +27,13 @@
               <w:spacing w:beforeLines="80" w:line="280" w:lineRule="exact"/>
               <w:jc w:val="center"/>
               <w:rPr>
-                <w:rFonts w:ascii="Garamond" w:hAnsi="Garamond"/>
-                <w:b/>
-              </w:rPr>
-            </w:pPr>
-            <w:r>
-              <w:rPr>
-                <w:rFonts w:ascii="Garamond" w:hAnsi="Garamond"/>
+                <w:rFonts w:eastAsia="新宋体"/>
+                <w:b/>
+              </w:rPr>
+            </w:pPr>
+            <w:r>
+              <w:rPr>
+                <w:rFonts w:eastAsia="新宋体"/>
                 <w:b/>
                 <w:noProof/>
               </w:rPr>
@@ -73,13 +73,13 @@
               <w:snapToGrid w:val="0"/>
               <w:spacing w:line="280" w:lineRule="exact"/>
               <w:rPr>
-                <w:rFonts w:ascii="Garamond" w:hAnsi="Garamond"/>
-                <w:b/>
-              </w:rPr>
-            </w:pPr>
-            <w:r>
-              <w:rPr>
-                <w:rFonts w:ascii="Garamond" w:hAnsi="Garamond"/>
+                <w:rFonts w:eastAsia="新宋体"/>
+                <w:b/>
+              </w:rPr>
+            </w:pPr>
+            <w:r>
+              <w:rPr>
+                <w:rFonts w:eastAsia="新宋体"/>
                 <w:b/>
               </w:rPr>
               <w:t>Pioneer Materials Inc.</w:t>
@@ -90,7 +90,7 @@
               <w:snapToGrid w:val="0"/>
               <w:spacing w:line="240" w:lineRule="exact"/>
               <w:rPr>
-                <w:rFonts w:ascii="Garamond" w:hAnsi="Garamond"/>
+                <w:rFonts w:eastAsia="新宋体"/>
                 <w:b/>
                 <w:sz w:val="21"/>
                 <w:szCs w:val="21"/>
@@ -98,7 +98,7 @@
             </w:pPr>
             <w:r>
               <w:rPr>
-                <w:rFonts w:ascii="Garamond" w:hAnsi="Garamond"/>
+                <w:rFonts w:eastAsia="新宋体"/>
                 <w:b/>
                 <w:sz w:val="21"/>
                 <w:szCs w:val="21"/>
@@ -111,13 +111,13 @@
               <w:snapToGrid w:val="0"/>
               <w:spacing w:line="240" w:lineRule="exact"/>
               <w:rPr>
-                <w:rFonts w:ascii="Garamond" w:hAnsi="Garamond"/>
-                <w:b/>
-              </w:rPr>
-            </w:pPr>
-            <w:r>
-              <w:rPr>
-                <w:rFonts w:ascii="Garamond" w:hAnsi="Garamond"/>
+                <w:rFonts w:eastAsia="新宋体"/>
+                <w:b/>
+              </w:rPr>
+            </w:pPr>
+            <w:r>
+              <w:rPr>
+                <w:rFonts w:eastAsia="新宋体"/>
                 <w:b/>
                 <w:sz w:val="21"/>
                 <w:szCs w:val="21"/>
@@ -133,7 +133,7 @@
         <w:snapToGrid w:val="0"/>
         <w:spacing w:before="240"/>
         <w:rPr>
-          <w:rFonts w:ascii="Garamond" w:hAnsi="Garamond"/>
+          <w:rFonts w:eastAsia="新宋体"/>
           <w:b/>
           <w:sz w:val="16"/>
           <w:szCs w:val="16"/>
@@ -141,7 +141,7 @@
       </w:pPr>
       <w:r>
         <w:rPr>
-          <w:rFonts w:ascii="Garamond" w:hAnsi="Garamond"/>
+          <w:rFonts w:eastAsia="新宋体"/>
           <w:b/>
           <w:sz w:val="16"/>
           <w:szCs w:val="16"/>
@@ -194,15 +194,15 @@
               <w:spacing w:line="240" w:lineRule="exact"/>
               <w:jc w:val="both"/>
               <w:rPr>
-                <w:rFonts w:ascii="Garamond" w:hAnsi="Garamond"/>
-                <w:b/>
-                <w:sz w:val="18"/>
-                <w:szCs w:val="18"/>
-              </w:rPr>
-            </w:pPr>
-            <w:r>
-              <w:rPr>
-                <w:rFonts w:ascii="Garamond" w:hAnsi="Garamond"/>
+                <w:rFonts w:eastAsia="新宋体"/>
+                <w:b/>
+                <w:sz w:val="18"/>
+                <w:szCs w:val="18"/>
+              </w:rPr>
+            </w:pPr>
+            <w:r>
+              <w:rPr>
+                <w:rFonts w:eastAsia="新宋体"/>
                 <w:b/>
                 <w:sz w:val="18"/>
                 <w:szCs w:val="18"/>
@@ -216,15 +216,15 @@
               <w:spacing w:line="240" w:lineRule="exact"/>
               <w:jc w:val="both"/>
               <w:rPr>
-                <w:rFonts w:ascii="Garamond" w:hAnsi="Garamond"/>
-                <w:b/>
-                <w:sz w:val="18"/>
-                <w:szCs w:val="18"/>
-              </w:rPr>
-            </w:pPr>
-            <w:r>
-              <w:rPr>
-                <w:rFonts w:ascii="Garamond" w:hAnsi="Garamond"/>
+                <w:rFonts w:eastAsia="新宋体"/>
+                <w:b/>
+                <w:sz w:val="18"/>
+                <w:szCs w:val="18"/>
+              </w:rPr>
+            </w:pPr>
+            <w:r>
+              <w:rPr>
+                <w:rFonts w:eastAsia="新宋体"/>
                 <w:b/>
                 <w:sz w:val="18"/>
                 <w:szCs w:val="18"/>
@@ -238,15 +238,15 @@
               <w:spacing w:line="240" w:lineRule="exact"/>
               <w:jc w:val="both"/>
               <w:rPr>
-                <w:rFonts w:ascii="Garamond" w:hAnsi="Garamond"/>
-                <w:b/>
-                <w:sz w:val="18"/>
-                <w:szCs w:val="18"/>
-              </w:rPr>
-            </w:pPr>
-            <w:r>
-              <w:rPr>
-                <w:rFonts w:ascii="Garamond" w:hAnsi="Garamond"/>
+                <w:rFonts w:eastAsia="新宋体"/>
+                <w:b/>
+                <w:sz w:val="18"/>
+                <w:szCs w:val="18"/>
+              </w:rPr>
+            </w:pPr>
+            <w:r>
+              <w:rPr>
+                <w:rFonts w:eastAsia="新宋体"/>
                 <w:b/>
                 <w:sz w:val="18"/>
                 <w:szCs w:val="18"/>
@@ -260,15 +260,15 @@
               <w:spacing w:line="240" w:lineRule="exact"/>
               <w:jc w:val="both"/>
               <w:rPr>
-                <w:rFonts w:ascii="Garamond" w:hAnsi="Garamond"/>
-                <w:b/>
-                <w:sz w:val="18"/>
-                <w:szCs w:val="18"/>
-              </w:rPr>
-            </w:pPr>
-            <w:r>
-              <w:rPr>
-                <w:rFonts w:ascii="Garamond" w:hAnsi="Garamond"/>
+                <w:rFonts w:eastAsia="新宋体"/>
+                <w:b/>
+                <w:sz w:val="18"/>
+                <w:szCs w:val="18"/>
+              </w:rPr>
+            </w:pPr>
+            <w:r>
+              <w:rPr>
+                <w:rFonts w:eastAsia="新宋体"/>
                 <w:b/>
                 <w:sz w:val="18"/>
                 <w:szCs w:val="18"/>
@@ -293,16 +293,16 @@
               <w:snapToGrid w:val="0"/>
               <w:spacing w:line="240" w:lineRule="exact"/>
               <w:rPr>
-                <w:rFonts w:ascii="Garamond" w:eastAsia="宋体" w:hAnsi="Garamond"/>
-                <w:b/>
-                <w:sz w:val="18"/>
-                <w:szCs w:val="18"/>
-                <w:lang w:eastAsia="zh-CN"/>
-              </w:rPr>
-            </w:pPr>
-            <w:r>
-              <w:rPr>
-                <w:rFonts w:ascii="Garamond" w:eastAsia="宋体" w:hAnsi="Garamond"/>
+                <w:rFonts w:eastAsia="新宋体"/>
+                <w:b/>
+                <w:sz w:val="18"/>
+                <w:szCs w:val="18"/>
+                <w:lang w:eastAsia="zh-CN"/>
+              </w:rPr>
+            </w:pPr>
+            <w:r>
+              <w:rPr>
+                <w:rFonts w:eastAsia="新宋体"/>
                 <w:b/>
                 <w:sz w:val="18"/>
                 <w:szCs w:val="18"/>
@@ -316,16 +316,16 @@
               <w:snapToGrid w:val="0"/>
               <w:spacing w:line="240" w:lineRule="exact"/>
               <w:rPr>
-                <w:rFonts w:ascii="Garamond" w:eastAsia="宋体" w:hAnsi="Garamond"/>
-                <w:b/>
-                <w:sz w:val="18"/>
-                <w:szCs w:val="18"/>
-                <w:lang w:eastAsia="zh-CN"/>
-              </w:rPr>
-            </w:pPr>
-            <w:r>
-              <w:rPr>
-                <w:rFonts w:ascii="Garamond" w:eastAsia="宋体" w:hAnsi="Garamond"/>
+                <w:rFonts w:eastAsia="新宋体"/>
+                <w:b/>
+                <w:sz w:val="18"/>
+                <w:szCs w:val="18"/>
+                <w:lang w:eastAsia="zh-CN"/>
+              </w:rPr>
+            </w:pPr>
+            <w:r>
+              <w:rPr>
+                <w:rFonts w:eastAsia="新宋体"/>
                 <w:b/>
                 <w:sz w:val="18"/>
                 <w:szCs w:val="18"/>
@@ -340,16 +340,16 @@
               <w:spacing w:line="240" w:lineRule="exact"/>
               <w:jc w:val="both"/>
               <w:rPr>
-                <w:rFonts w:ascii="Garamond" w:eastAsia="宋体" w:hAnsi="Garamond"/>
-                <w:b/>
-                <w:sz w:val="18"/>
-                <w:szCs w:val="18"/>
-                <w:lang w:eastAsia="zh-CN"/>
-              </w:rPr>
-            </w:pPr>
-            <w:r>
-              <w:rPr>
-                <w:rFonts w:ascii="Garamond" w:eastAsia="宋体" w:hAnsi="Garamond"/>
+                <w:rFonts w:eastAsia="新宋体"/>
+                <w:b/>
+                <w:sz w:val="18"/>
+                <w:szCs w:val="18"/>
+                <w:lang w:eastAsia="zh-CN"/>
+              </w:rPr>
+            </w:pPr>
+            <w:r>
+              <w:rPr>
+                <w:rFonts w:eastAsia="新宋体"/>
                 <w:b/>
                 <w:sz w:val="18"/>
                 <w:szCs w:val="18"/>
@@ -364,15 +364,15 @@
               <w:spacing w:line="240" w:lineRule="exact"/>
               <w:jc w:val="both"/>
               <w:rPr>
-                <w:rFonts w:ascii="Garamond" w:hAnsi="Garamond"/>
-                <w:b/>
-                <w:sz w:val="18"/>
-                <w:szCs w:val="18"/>
-              </w:rPr>
-            </w:pPr>
-            <w:r>
-              <w:rPr>
-                <w:rFonts w:ascii="Garamond" w:hAnsi="Garamond"/>
+                <w:rFonts w:eastAsia="新宋体"/>
+                <w:b/>
+                <w:sz w:val="18"/>
+                <w:szCs w:val="18"/>
+              </w:rPr>
+            </w:pPr>
+            <w:r>
+              <w:rPr>
+                <w:rFonts w:eastAsia="新宋体"/>
                 <w:b/>
                 <w:sz w:val="18"/>
                 <w:szCs w:val="18"/>
@@ -398,16 +398,16 @@
               <w:spacing w:line="240" w:lineRule="exact"/>
               <w:jc w:val="both"/>
               <w:rPr>
-                <w:rFonts w:ascii="Garamond" w:eastAsia="宋体" w:hAnsi="Garamond"/>
-                <w:b/>
-                <w:sz w:val="18"/>
-                <w:szCs w:val="18"/>
-                <w:lang w:eastAsia="zh-CN"/>
-              </w:rPr>
-            </w:pPr>
-            <w:r>
-              <w:rPr>
-                <w:rFonts w:ascii="Garamond" w:hAnsi="Garamond" w:hint="eastAsia"/>
+                <w:rFonts w:eastAsia="新宋体"/>
+                <w:b/>
+                <w:sz w:val="18"/>
+                <w:szCs w:val="18"/>
+                <w:lang w:eastAsia="zh-CN"/>
+              </w:rPr>
+            </w:pPr>
+            <w:r>
+              <w:rPr>
+                <w:rFonts w:eastAsia="新宋体"/>
                 <w:b/>
                 <w:sz w:val="18"/>
                 <w:szCs w:val="18"/>
@@ -416,7 +416,7 @@
             </w:r>
             <w:r>
               <w:rPr>
-                <w:rFonts w:ascii="Garamond" w:hAnsi="Garamond"/>
+                <w:rFonts w:eastAsia="新宋体"/>
                 <w:b/>
                 <w:sz w:val="18"/>
                 <w:szCs w:val="18"/>
@@ -430,16 +430,16 @@
               <w:spacing w:line="240" w:lineRule="exact"/>
               <w:jc w:val="both"/>
               <w:rPr>
-                <w:rFonts w:ascii="Garamond" w:eastAsia="宋体" w:hAnsi="Garamond"/>
-                <w:b/>
-                <w:sz w:val="18"/>
-                <w:szCs w:val="18"/>
-                <w:lang w:eastAsia="zh-CN"/>
-              </w:rPr>
-            </w:pPr>
-            <w:r>
-              <w:rPr>
-                <w:rFonts w:ascii="Garamond" w:hAnsi="Garamond"/>
+                <w:rFonts w:eastAsia="新宋体"/>
+                <w:b/>
+                <w:sz w:val="18"/>
+                <w:szCs w:val="18"/>
+                <w:lang w:eastAsia="zh-CN"/>
+              </w:rPr>
+            </w:pPr>
+            <w:r>
+              <w:rPr>
+                <w:rFonts w:eastAsia="新宋体"/>
                 <w:b/>
                 <w:sz w:val="18"/>
                 <w:szCs w:val="18"/>
@@ -453,40 +453,20 @@
               <w:spacing w:line="240" w:lineRule="exact"/>
               <w:jc w:val="both"/>
               <w:rPr>
-                <w:rFonts w:ascii="Garamond" w:hAnsi="Garamond"/>
-                <w:b/>
-                <w:sz w:val="18"/>
-                <w:szCs w:val="18"/>
-              </w:rPr>
-            </w:pPr>
-            <w:r>
-              <w:rPr>
-                <w:rFonts w:ascii="Garamond" w:hAnsi="Garamond"/>
-                <w:b/>
-                <w:sz w:val="18"/>
-                <w:szCs w:val="18"/>
-              </w:rPr>
-              <w:t xml:space="preserve">DATE of </w:t>
-            </w:r>
-            <w:proofErr w:type="spellStart"/>
-            <w:r>
-              <w:rPr>
-                <w:rFonts w:ascii="Garamond" w:hAnsi="Garamond"/>
-                <w:b/>
-                <w:sz w:val="18"/>
-                <w:szCs w:val="18"/>
-              </w:rPr>
-              <w:t>CofA</w:t>
-            </w:r>
-            <w:proofErr w:type="spellEnd"/>
-            <w:r>
-              <w:rPr>
-                <w:rFonts w:ascii="Garamond" w:hAnsi="Garamond"/>
-                <w:b/>
-                <w:sz w:val="18"/>
-                <w:szCs w:val="18"/>
-              </w:rPr>
-              <w:t>:</w:t>
+                <w:rFonts w:eastAsia="新宋体"/>
+                <w:b/>
+                <w:sz w:val="18"/>
+                <w:szCs w:val="18"/>
+              </w:rPr>
+            </w:pPr>
+            <w:r>
+              <w:rPr>
+                <w:rFonts w:eastAsia="新宋体"/>
+                <w:b/>
+                <w:sz w:val="18"/>
+                <w:szCs w:val="18"/>
+              </w:rPr>
+              <w:t>DATE of CofA:</w:t>
             </w:r>
           </w:p>
           <w:p>
@@ -496,15 +476,15 @@
               <w:ind w:firstLineChars="5" w:firstLine="9"/>
               <w:jc w:val="both"/>
               <w:rPr>
-                <w:rFonts w:ascii="Garamond" w:hAnsi="Garamond"/>
-                <w:b/>
-                <w:sz w:val="18"/>
-                <w:szCs w:val="18"/>
-              </w:rPr>
-            </w:pPr>
-            <w:r>
-              <w:rPr>
-                <w:rFonts w:ascii="Garamond" w:hAnsi="Garamond"/>
+                <w:rFonts w:eastAsia="新宋体"/>
+                <w:b/>
+                <w:sz w:val="18"/>
+                <w:szCs w:val="18"/>
+              </w:rPr>
+            </w:pPr>
+            <w:r>
+              <w:rPr>
+                <w:rFonts w:eastAsia="新宋体"/>
                 <w:b/>
                 <w:sz w:val="18"/>
                 <w:szCs w:val="18"/>
@@ -529,60 +509,49 @@
               <w:spacing w:line="240" w:lineRule="exact"/>
               <w:jc w:val="both"/>
               <w:rPr>
-                <w:rFonts w:ascii="Garamond" w:hAnsi="Garamond"/>
-                <w:b/>
-                <w:sz w:val="18"/>
-                <w:szCs w:val="18"/>
-              </w:rPr>
-            </w:pPr>
-            <w:r>
-              <w:rPr>
-                <w:rFonts w:ascii="Garamond" w:hAnsi="Garamond"/>
-                <w:b/>
-                <w:sz w:val="18"/>
-                <w:szCs w:val="18"/>
-                <w:highlight w:val="yellow"/>
-              </w:rPr>
-              <w:t>N/A</w:t>
-            </w:r>
-          </w:p>
-          <w:p>
-            <w:pPr>
-              <w:snapToGrid w:val="0"/>
-              <w:spacing w:line="240" w:lineRule="exact"/>
-              <w:rPr>
-                <w:rFonts w:ascii="Garamond" w:eastAsia="宋体" w:hAnsi="Garamond"/>
-                <w:b/>
-                <w:sz w:val="18"/>
-                <w:szCs w:val="18"/>
-                <w:lang w:eastAsia="zh-CN"/>
-              </w:rPr>
-            </w:pPr>
-            <w:r>
-              <w:rPr>
-                <w:rFonts w:ascii="Garamond" w:eastAsia="宋体" w:hAnsi="Garamond"/>
-                <w:b/>
-                <w:sz w:val="18"/>
-                <w:szCs w:val="18"/>
-                <w:lang w:eastAsia="zh-CN"/>
-              </w:rPr>
-              <w:t>[</w:t>
-            </w:r>
-            <w:proofErr w:type="spellStart"/>
-            <w:r>
-              <w:rPr>
-                <w:rFonts w:ascii="Garamond" w:eastAsia="宋体" w:hAnsi="Garamond" w:hint="eastAsia"/>
-                <w:b/>
-                <w:sz w:val="18"/>
-                <w:szCs w:val="18"/>
-                <w:lang w:eastAsia="zh-CN"/>
-              </w:rPr>
-              <w:t>ProductID</w:t>
-            </w:r>
-            <w:proofErr w:type="spellEnd"/>
-            <w:r>
-              <w:rPr>
-                <w:rFonts w:ascii="Garamond" w:eastAsia="宋体" w:hAnsi="Garamond"/>
+                <w:rFonts w:eastAsia="新宋体"/>
+                <w:b/>
+                <w:sz w:val="18"/>
+                <w:szCs w:val="18"/>
+                <w:lang w:eastAsia="zh-CN"/>
+              </w:rPr>
+            </w:pPr>
+            <w:r>
+              <w:rPr>
+                <w:rFonts w:eastAsia="新宋体"/>
+                <w:b/>
+                <w:sz w:val="18"/>
+                <w:szCs w:val="18"/>
+                <w:lang w:eastAsia="zh-CN"/>
+              </w:rPr>
+              <w:t>[PlateID]</w:t>
+            </w:r>
+          </w:p>
+          <w:p>
+            <w:pPr>
+              <w:snapToGrid w:val="0"/>
+              <w:spacing w:line="240" w:lineRule="exact"/>
+              <w:rPr>
+                <w:rFonts w:eastAsia="新宋体"/>
+                <w:b/>
+                <w:sz w:val="18"/>
+                <w:szCs w:val="18"/>
+                <w:lang w:eastAsia="zh-CN"/>
+              </w:rPr>
+            </w:pPr>
+            <w:r>
+              <w:rPr>
+                <w:rFonts w:eastAsia="新宋体"/>
+                <w:b/>
+                <w:sz w:val="18"/>
+                <w:szCs w:val="18"/>
+                <w:lang w:eastAsia="zh-CN"/>
+              </w:rPr>
+              <w:t>[ProductID</w:t>
+            </w:r>
+            <w:r>
+              <w:rPr>
+                <w:rFonts w:eastAsia="新宋体"/>
                 <w:b/>
                 <w:sz w:val="18"/>
                 <w:szCs w:val="18"/>
@@ -596,44 +565,22 @@
               <w:snapToGrid w:val="0"/>
               <w:spacing w:line="240" w:lineRule="exact"/>
               <w:rPr>
-                <w:rFonts w:ascii="Garamond" w:eastAsia="宋体" w:hAnsi="Garamond"/>
-                <w:b/>
-                <w:sz w:val="18"/>
-                <w:szCs w:val="18"/>
-                <w:lang w:eastAsia="zh-CN"/>
-              </w:rPr>
-            </w:pPr>
-            <w:r>
-              <w:rPr>
-                <w:rFonts w:ascii="Garamond" w:eastAsia="宋体" w:hAnsi="Garamond"/>
-                <w:b/>
-                <w:sz w:val="18"/>
-                <w:szCs w:val="18"/>
-                <w:lang w:eastAsia="zh-CN"/>
-              </w:rPr>
-              <w:t>[</w:t>
-            </w:r>
-            <w:proofErr w:type="spellStart"/>
-            <w:r>
-              <w:rPr>
-                <w:rFonts w:ascii="Garamond" w:eastAsia="宋体" w:hAnsi="Garamond"/>
-                <w:b/>
-                <w:sz w:val="18"/>
-                <w:szCs w:val="18"/>
-                <w:lang w:eastAsia="zh-CN"/>
-              </w:rPr>
-              <w:t>COADate</w:t>
-            </w:r>
-            <w:proofErr w:type="spellEnd"/>
-            <w:r>
-              <w:rPr>
-                <w:rFonts w:ascii="Garamond" w:eastAsia="宋体" w:hAnsi="Garamond"/>
-                <w:b/>
-                <w:sz w:val="18"/>
-                <w:szCs w:val="18"/>
-                <w:lang w:eastAsia="zh-CN"/>
-              </w:rPr>
-              <w:t>]</w:t>
+                <w:rFonts w:eastAsia="新宋体"/>
+                <w:b/>
+                <w:sz w:val="18"/>
+                <w:szCs w:val="18"/>
+                <w:lang w:eastAsia="zh-CN"/>
+              </w:rPr>
+            </w:pPr>
+            <w:r>
+              <w:rPr>
+                <w:rFonts w:eastAsia="新宋体"/>
+                <w:b/>
+                <w:sz w:val="18"/>
+                <w:szCs w:val="18"/>
+                <w:lang w:eastAsia="zh-CN"/>
+              </w:rPr>
+              <w:t>[COADate]</w:t>
             </w:r>
           </w:p>
           <w:p>
@@ -642,43 +589,21 @@
               <w:spacing w:line="240" w:lineRule="exact"/>
               <w:jc w:val="both"/>
               <w:rPr>
-                <w:rFonts w:ascii="Garamond" w:hAnsi="Garamond"/>
-                <w:b/>
-                <w:sz w:val="18"/>
-                <w:szCs w:val="18"/>
-              </w:rPr>
-            </w:pPr>
-            <w:r>
-              <w:rPr>
-                <w:rFonts w:ascii="Garamond" w:eastAsia="宋体" w:hAnsi="Garamond"/>
-                <w:b/>
-                <w:sz w:val="18"/>
-                <w:szCs w:val="18"/>
-                <w:lang w:eastAsia="zh-CN"/>
-              </w:rPr>
-              <w:t>[</w:t>
-            </w:r>
-            <w:proofErr w:type="spellStart"/>
-            <w:r>
-              <w:rPr>
-                <w:rFonts w:ascii="Garamond" w:eastAsia="宋体" w:hAnsi="Garamond"/>
-                <w:b/>
-                <w:sz w:val="18"/>
-                <w:szCs w:val="18"/>
-                <w:lang w:eastAsia="zh-CN"/>
-              </w:rPr>
-              <w:t>OrderDate</w:t>
-            </w:r>
-            <w:proofErr w:type="spellEnd"/>
-            <w:r>
-              <w:rPr>
-                <w:rFonts w:ascii="Garamond" w:eastAsia="宋体" w:hAnsi="Garamond"/>
-                <w:b/>
-                <w:sz w:val="18"/>
-                <w:szCs w:val="18"/>
-                <w:lang w:eastAsia="zh-CN"/>
-              </w:rPr>
-              <w:t>]</w:t>
+                <w:rFonts w:eastAsia="新宋体"/>
+                <w:b/>
+                <w:sz w:val="18"/>
+                <w:szCs w:val="18"/>
+              </w:rPr>
+            </w:pPr>
+            <w:r>
+              <w:rPr>
+                <w:rFonts w:eastAsia="新宋体"/>
+                <w:b/>
+                <w:sz w:val="18"/>
+                <w:szCs w:val="18"/>
+                <w:lang w:eastAsia="zh-CN"/>
+              </w:rPr>
+              <w:t>[OrderDate]</w:t>
             </w:r>
           </w:p>
         </w:tc>
@@ -704,15 +629,15 @@
               <w:spacing w:line="240" w:lineRule="exact"/>
               <w:jc w:val="both"/>
               <w:rPr>
-                <w:rFonts w:ascii="Garamond" w:hAnsi="Garamond"/>
-                <w:b/>
-                <w:sz w:val="18"/>
-                <w:szCs w:val="18"/>
-              </w:rPr>
-            </w:pPr>
-            <w:r>
-              <w:rPr>
-                <w:rFonts w:ascii="Garamond" w:hAnsi="Garamond"/>
+                <w:rFonts w:eastAsia="新宋体"/>
+                <w:b/>
+                <w:sz w:val="18"/>
+                <w:szCs w:val="18"/>
+              </w:rPr>
+            </w:pPr>
+            <w:r>
+              <w:rPr>
+                <w:rFonts w:eastAsia="新宋体"/>
                 <w:b/>
                 <w:sz w:val="18"/>
                 <w:szCs w:val="18"/>
@@ -738,16 +663,16 @@
               <w:spacing w:line="240" w:lineRule="exact"/>
               <w:jc w:val="both"/>
               <w:rPr>
-                <w:rFonts w:ascii="Garamond" w:eastAsia="宋体" w:hAnsi="Garamond"/>
-                <w:b/>
-                <w:sz w:val="18"/>
-                <w:szCs w:val="18"/>
-                <w:lang w:eastAsia="zh-CN"/>
-              </w:rPr>
-            </w:pPr>
-            <w:r>
-              <w:rPr>
-                <w:rFonts w:ascii="Garamond" w:eastAsia="宋体" w:hAnsi="Garamond"/>
+                <w:rFonts w:eastAsia="新宋体"/>
+                <w:b/>
+                <w:sz w:val="18"/>
+                <w:szCs w:val="18"/>
+                <w:lang w:eastAsia="zh-CN"/>
+              </w:rPr>
+            </w:pPr>
+            <w:r>
+              <w:rPr>
+                <w:rFonts w:eastAsia="新宋体"/>
                 <w:b/>
                 <w:sz w:val="18"/>
                 <w:szCs w:val="18"/>
@@ -757,7 +682,7 @@
             </w:r>
             <w:r>
               <w:rPr>
-                <w:rFonts w:ascii="Garamond" w:eastAsia="宋体" w:hAnsi="Garamond"/>
+                <w:rFonts w:eastAsia="新宋体"/>
                 <w:b/>
                 <w:sz w:val="18"/>
                 <w:szCs w:val="18"/>
@@ -767,7 +692,7 @@
             </w:r>
             <w:r>
               <w:rPr>
-                <w:rFonts w:ascii="Garamond" w:eastAsia="宋体" w:hAnsi="Garamond"/>
+                <w:rFonts w:eastAsia="新宋体"/>
                 <w:b/>
                 <w:sz w:val="18"/>
                 <w:szCs w:val="18"/>
@@ -777,7 +702,7 @@
             </w:r>
             <w:r>
               <w:rPr>
-                <w:rFonts w:ascii="Garamond" w:hAnsi="Garamond"/>
+                <w:rFonts w:eastAsia="新宋体"/>
                 <w:b/>
                 <w:sz w:val="18"/>
                 <w:szCs w:val="18"/>
@@ -787,7 +712,17 @@
             </w:r>
             <w:r>
               <w:rPr>
-                <w:rFonts w:ascii="Garamond" w:eastAsia="宋体" w:hAnsi="Garamond"/>
+                <w:rFonts w:eastAsia="新宋体" w:hint="eastAsia"/>
+                <w:b/>
+                <w:sz w:val="18"/>
+                <w:szCs w:val="18"/>
+                <w:lang w:val="de-DE" w:eastAsia="zh-CN"/>
+              </w:rPr>
+              <w:t xml:space="preserve">   </w:t>
+            </w:r>
+            <w:r>
+              <w:rPr>
+                <w:rFonts w:eastAsia="新宋体"/>
                 <w:b/>
                 <w:sz w:val="18"/>
                 <w:szCs w:val="18"/>
@@ -797,7 +732,7 @@
             </w:r>
             <w:r>
               <w:rPr>
-                <w:rFonts w:ascii="Garamond" w:eastAsia="宋体" w:hAnsi="Garamond"/>
+                <w:rFonts w:eastAsia="新宋体"/>
                 <w:b/>
                 <w:sz w:val="18"/>
                 <w:szCs w:val="18"/>
@@ -807,7 +742,7 @@
             </w:r>
             <w:r>
               <w:rPr>
-                <w:rFonts w:ascii="Garamond" w:hAnsi="Garamond"/>
+                <w:rFonts w:eastAsia="新宋体"/>
                 <w:b/>
                 <w:sz w:val="18"/>
                 <w:szCs w:val="18"/>
@@ -837,7 +772,7 @@
               <w:spacing w:before="60" w:line="300" w:lineRule="exact"/>
               <w:jc w:val="center"/>
               <w:rPr>
-                <w:rFonts w:ascii="Garamond" w:hAnsi="Garamond"/>
+                <w:rFonts w:eastAsia="新宋体"/>
                 <w:b/>
                 <w:sz w:val="20"/>
                 <w:szCs w:val="20"/>
@@ -845,7 +780,7 @@
             </w:pPr>
             <w:r>
               <w:rPr>
-                <w:rFonts w:ascii="Garamond" w:hAnsi="Garamond"/>
+                <w:rFonts w:eastAsia="新宋体"/>
                 <w:b/>
                 <w:sz w:val="20"/>
                 <w:szCs w:val="20"/>
@@ -870,7 +805,7 @@
               <w:spacing w:before="60" w:line="300" w:lineRule="exact"/>
               <w:jc w:val="center"/>
               <w:rPr>
-                <w:rFonts w:ascii="Garamond" w:hAnsi="Garamond"/>
+                <w:rFonts w:eastAsia="新宋体"/>
                 <w:b/>
                 <w:sz w:val="20"/>
                 <w:szCs w:val="20"/>
@@ -878,7 +813,7 @@
             </w:pPr>
             <w:r>
               <w:rPr>
-                <w:rFonts w:ascii="Garamond" w:hAnsi="Garamond"/>
+                <w:rFonts w:eastAsia="新宋体"/>
                 <w:b/>
                 <w:sz w:val="20"/>
                 <w:szCs w:val="20"/>
@@ -908,15 +843,15 @@
               <w:snapToGrid w:val="0"/>
               <w:spacing w:after="60" w:line="240" w:lineRule="exact"/>
               <w:rPr>
-                <w:rFonts w:ascii="Garamond" w:hAnsi="Garamond"/>
-                <w:b/>
-                <w:sz w:val="18"/>
-                <w:szCs w:val="18"/>
-              </w:rPr>
-            </w:pPr>
-            <w:r>
-              <w:rPr>
-                <w:rFonts w:ascii="Garamond" w:hAnsi="Garamond"/>
+                <w:rFonts w:eastAsia="新宋体"/>
+                <w:b/>
+                <w:sz w:val="18"/>
+                <w:szCs w:val="18"/>
+              </w:rPr>
+            </w:pPr>
+            <w:r>
+              <w:rPr>
+                <w:rFonts w:eastAsia="新宋体"/>
                 <w:b/>
                 <w:sz w:val="18"/>
                 <w:szCs w:val="18"/>
@@ -942,15 +877,15 @@
               <w:spacing w:after="60" w:line="240" w:lineRule="exact"/>
               <w:jc w:val="center"/>
               <w:rPr>
-                <w:rFonts w:ascii="Garamond" w:hAnsi="Garamond"/>
-                <w:b/>
-                <w:sz w:val="18"/>
-                <w:szCs w:val="18"/>
-              </w:rPr>
-            </w:pPr>
-            <w:r>
-              <w:rPr>
-                <w:rFonts w:ascii="Garamond" w:hAnsi="Garamond"/>
+                <w:rFonts w:eastAsia="新宋体"/>
+                <w:b/>
+                <w:sz w:val="18"/>
+                <w:szCs w:val="18"/>
+              </w:rPr>
+            </w:pPr>
+            <w:r>
+              <w:rPr>
+                <w:rFonts w:eastAsia="新宋体"/>
                 <w:b/>
                 <w:sz w:val="18"/>
                 <w:szCs w:val="18"/>
@@ -976,15 +911,15 @@
               <w:spacing w:after="60" w:line="240" w:lineRule="exact"/>
               <w:jc w:val="center"/>
               <w:rPr>
-                <w:rFonts w:ascii="Garamond" w:hAnsi="Garamond"/>
-                <w:b/>
-                <w:sz w:val="18"/>
-                <w:szCs w:val="18"/>
-              </w:rPr>
-            </w:pPr>
-            <w:r>
-              <w:rPr>
-                <w:rFonts w:ascii="Garamond" w:hAnsi="Garamond"/>
+                <w:rFonts w:eastAsia="新宋体"/>
+                <w:b/>
+                <w:sz w:val="18"/>
+                <w:szCs w:val="18"/>
+              </w:rPr>
+            </w:pPr>
+            <w:r>
+              <w:rPr>
+                <w:rFonts w:eastAsia="新宋体"/>
                 <w:b/>
                 <w:sz w:val="18"/>
                 <w:szCs w:val="18"/>
@@ -1010,15 +945,15 @@
               <w:spacing w:after="60" w:line="240" w:lineRule="exact"/>
               <w:jc w:val="center"/>
               <w:rPr>
-                <w:rFonts w:ascii="Garamond" w:hAnsi="Garamond"/>
-                <w:b/>
-                <w:sz w:val="18"/>
-                <w:szCs w:val="18"/>
-              </w:rPr>
-            </w:pPr>
-            <w:r>
-              <w:rPr>
-                <w:rFonts w:ascii="Garamond" w:hAnsi="Garamond"/>
+                <w:rFonts w:eastAsia="新宋体"/>
+                <w:b/>
+                <w:sz w:val="18"/>
+                <w:szCs w:val="18"/>
+              </w:rPr>
+            </w:pPr>
+            <w:r>
+              <w:rPr>
+                <w:rFonts w:eastAsia="新宋体"/>
                 <w:b/>
                 <w:sz w:val="18"/>
                 <w:szCs w:val="18"/>
@@ -1319,15 +1254,13 @@
               <w:spacing w:after="60" w:line="240" w:lineRule="exact"/>
               <w:jc w:val="center"/>
               <w:rPr>
-                <w:rFonts w:ascii="Garamond" w:hAnsi="Garamond"/>
-                <w:b/>
-                <w:sz w:val="18"/>
-                <w:szCs w:val="18"/>
-              </w:rPr>
-            </w:pPr>
-            <w:r>
-              <w:rPr>
-                <w:rFonts w:ascii="Garamond" w:hAnsi="Garamond"/>
+                <w:b/>
+                <w:sz w:val="18"/>
+                <w:szCs w:val="18"/>
+              </w:rPr>
+            </w:pPr>
+            <w:r>
+              <w:rPr>
                 <w:b/>
                 <w:sz w:val="18"/>
                 <w:szCs w:val="18"/>
@@ -1347,15 +1280,13 @@
               <w:spacing w:after="60" w:line="240" w:lineRule="exact"/>
               <w:jc w:val="center"/>
               <w:rPr>
-                <w:rFonts w:ascii="Garamond" w:hAnsi="Garamond"/>
-                <w:b/>
-                <w:sz w:val="18"/>
-                <w:szCs w:val="18"/>
-              </w:rPr>
-            </w:pPr>
-            <w:r>
-              <w:rPr>
-                <w:rFonts w:ascii="Garamond" w:hAnsi="Garamond"/>
+                <w:b/>
+                <w:sz w:val="18"/>
+                <w:szCs w:val="18"/>
+              </w:rPr>
+            </w:pPr>
+            <w:r>
+              <w:rPr>
                 <w:b/>
                 <w:sz w:val="18"/>
                 <w:szCs w:val="18"/>
@@ -1375,15 +1306,13 @@
               <w:spacing w:after="60" w:line="240" w:lineRule="exact"/>
               <w:jc w:val="center"/>
               <w:rPr>
-                <w:rFonts w:ascii="Garamond" w:hAnsi="Garamond"/>
-                <w:b/>
-                <w:sz w:val="18"/>
-                <w:szCs w:val="18"/>
-              </w:rPr>
-            </w:pPr>
-            <w:r>
-              <w:rPr>
-                <w:rFonts w:ascii="Garamond" w:hAnsi="Garamond"/>
+                <w:b/>
+                <w:sz w:val="18"/>
+                <w:szCs w:val="18"/>
+              </w:rPr>
+            </w:pPr>
+            <w:r>
+              <w:rPr>
                 <w:b/>
                 <w:sz w:val="18"/>
                 <w:szCs w:val="18"/>
@@ -1403,15 +1332,13 @@
               <w:spacing w:after="60" w:line="240" w:lineRule="exact"/>
               <w:jc w:val="center"/>
               <w:rPr>
-                <w:rFonts w:ascii="Garamond" w:hAnsi="Garamond"/>
-                <w:b/>
-                <w:sz w:val="18"/>
-                <w:szCs w:val="18"/>
-              </w:rPr>
-            </w:pPr>
-            <w:r>
-              <w:rPr>
-                <w:rFonts w:ascii="Garamond" w:hAnsi="Garamond"/>
+                <w:b/>
+                <w:sz w:val="18"/>
+                <w:szCs w:val="18"/>
+              </w:rPr>
+            </w:pPr>
+            <w:r>
+              <w:rPr>
                 <w:b/>
                 <w:sz w:val="18"/>
                 <w:szCs w:val="18"/>
@@ -1431,15 +1358,13 @@
               <w:spacing w:after="60" w:line="240" w:lineRule="exact"/>
               <w:jc w:val="center"/>
               <w:rPr>
-                <w:rFonts w:ascii="Garamond" w:hAnsi="Garamond"/>
-                <w:b/>
-                <w:sz w:val="18"/>
-                <w:szCs w:val="18"/>
-              </w:rPr>
-            </w:pPr>
-            <w:r>
-              <w:rPr>
-                <w:rFonts w:ascii="Garamond" w:hAnsi="Garamond"/>
+                <w:b/>
+                <w:sz w:val="18"/>
+                <w:szCs w:val="18"/>
+              </w:rPr>
+            </w:pPr>
+            <w:r>
+              <w:rPr>
                 <w:b/>
                 <w:sz w:val="18"/>
                 <w:szCs w:val="18"/>
@@ -1459,15 +1384,13 @@
               <w:spacing w:after="60" w:line="240" w:lineRule="exact"/>
               <w:jc w:val="center"/>
               <w:rPr>
-                <w:rFonts w:ascii="Garamond" w:hAnsi="Garamond"/>
-                <w:b/>
-                <w:sz w:val="18"/>
-                <w:szCs w:val="18"/>
-              </w:rPr>
-            </w:pPr>
-            <w:r>
-              <w:rPr>
-                <w:rFonts w:ascii="Garamond" w:hAnsi="Garamond"/>
+                <w:b/>
+                <w:sz w:val="18"/>
+                <w:szCs w:val="18"/>
+              </w:rPr>
+            </w:pPr>
+            <w:r>
+              <w:rPr>
                 <w:b/>
                 <w:sz w:val="18"/>
                 <w:szCs w:val="18"/>
@@ -1487,15 +1410,13 @@
               <w:spacing w:after="60" w:line="240" w:lineRule="exact"/>
               <w:jc w:val="center"/>
               <w:rPr>
-                <w:rFonts w:ascii="Garamond" w:hAnsi="Garamond"/>
-                <w:b/>
-                <w:sz w:val="18"/>
-                <w:szCs w:val="18"/>
-              </w:rPr>
-            </w:pPr>
-            <w:r>
-              <w:rPr>
-                <w:rFonts w:ascii="Garamond" w:hAnsi="Garamond"/>
+                <w:b/>
+                <w:sz w:val="18"/>
+                <w:szCs w:val="18"/>
+              </w:rPr>
+            </w:pPr>
+            <w:r>
+              <w:rPr>
                 <w:b/>
                 <w:sz w:val="18"/>
                 <w:szCs w:val="18"/>
@@ -1519,39 +1440,26 @@
               <w:snapToGrid w:val="0"/>
               <w:spacing w:after="60" w:line="240" w:lineRule="exact"/>
               <w:rPr>
-                <w:rFonts w:ascii="Garamond" w:hAnsi="Garamond"/>
-                <w:b/>
-                <w:sz w:val="18"/>
-                <w:szCs w:val="18"/>
-              </w:rPr>
-            </w:pPr>
-            <w:r>
-              <w:rPr>
-                <w:rFonts w:ascii="Garamond" w:eastAsia="宋体" w:hAnsi="Garamond"/>
-                <w:b/>
-                <w:sz w:val="18"/>
-                <w:szCs w:val="18"/>
-                <w:lang w:eastAsia="zh-CN"/>
-              </w:rPr>
-              <w:t>[</w:t>
-            </w:r>
-            <w:proofErr w:type="spellStart"/>
-            <w:r>
-              <w:rPr>
-                <w:rFonts w:ascii="Garamond" w:eastAsia="宋体" w:hAnsi="Garamond"/>
-                <w:b/>
-                <w:sz w:val="18"/>
-                <w:szCs w:val="18"/>
-                <w:lang w:eastAsia="zh-CN"/>
-              </w:rPr>
-              <w:t>ProductID</w:t>
+                <w:b/>
+                <w:sz w:val="18"/>
+                <w:szCs w:val="18"/>
+              </w:rPr>
+            </w:pPr>
+            <w:r>
+              <w:rPr>
+                <w:rFonts w:eastAsia="宋体"/>
+                <w:b/>
+                <w:sz w:val="18"/>
+                <w:szCs w:val="18"/>
+                <w:lang w:eastAsia="zh-CN"/>
+              </w:rPr>
+              <w:t>[ProductID</w:t>
             </w:r>
             <w:bookmarkStart w:id="0" w:name="_GoBack"/>
             <w:bookmarkEnd w:id="0"/>
-            <w:proofErr w:type="spellEnd"/>
-            <w:r>
-              <w:rPr>
-                <w:rFonts w:ascii="Garamond" w:eastAsia="宋体" w:hAnsi="Garamond"/>
+            <w:r>
+              <w:rPr>
+                <w:rFonts w:eastAsia="宋体"/>
                 <w:b/>
                 <w:sz w:val="18"/>
                 <w:szCs w:val="18"/>
@@ -1571,16 +1479,16 @@
               <w:snapToGrid w:val="0"/>
               <w:spacing w:after="60" w:line="240" w:lineRule="exact"/>
               <w:rPr>
-                <w:rFonts w:ascii="Garamond" w:eastAsia="宋体" w:hAnsi="Garamond"/>
-                <w:b/>
-                <w:sz w:val="18"/>
-                <w:szCs w:val="18"/>
-                <w:lang w:eastAsia="zh-CN"/>
-              </w:rPr>
-            </w:pPr>
-            <w:r>
-              <w:rPr>
-                <w:rFonts w:ascii="Garamond" w:eastAsia="宋体" w:hAnsi="Garamond"/>
+                <w:rFonts w:eastAsia="宋体"/>
+                <w:b/>
+                <w:sz w:val="18"/>
+                <w:szCs w:val="18"/>
+                <w:lang w:eastAsia="zh-CN"/>
+              </w:rPr>
+            </w:pPr>
+            <w:r>
+              <w:rPr>
+                <w:rFonts w:eastAsia="宋体"/>
                 <w:b/>
                 <w:sz w:val="18"/>
                 <w:szCs w:val="18"/>
@@ -1590,7 +1498,7 @@
             </w:r>
             <w:r>
               <w:rPr>
-                <w:rFonts w:ascii="Garamond" w:eastAsia="宋体" w:hAnsi="Garamond"/>
+                <w:rFonts w:eastAsia="宋体"/>
                 <w:b/>
                 <w:sz w:val="18"/>
                 <w:szCs w:val="18"/>
@@ -1611,37 +1519,26 @@
               <w:spacing w:after="60" w:line="240" w:lineRule="exact"/>
               <w:ind w:left="542" w:hangingChars="300" w:hanging="542"/>
               <w:rPr>
-                <w:rFonts w:ascii="Garamond" w:eastAsia="宋体" w:hAnsi="Garamond"/>
-                <w:b/>
-                <w:sz w:val="18"/>
-                <w:szCs w:val="18"/>
-                <w:lang w:eastAsia="zh-CN"/>
-              </w:rPr>
-            </w:pPr>
-            <w:r>
-              <w:rPr>
-                <w:rFonts w:ascii="Garamond" w:eastAsia="宋体" w:hAnsi="Garamond"/>
-                <w:b/>
-                <w:sz w:val="18"/>
-                <w:szCs w:val="18"/>
-                <w:lang w:eastAsia="zh-CN"/>
-              </w:rPr>
-              <w:t xml:space="preserve"> [</w:t>
-            </w:r>
-            <w:proofErr w:type="spellStart"/>
-            <w:r>
-              <w:rPr>
-                <w:rFonts w:ascii="Garamond" w:eastAsia="宋体" w:hAnsi="Garamond"/>
-                <w:b/>
-                <w:sz w:val="18"/>
-                <w:szCs w:val="18"/>
-                <w:lang w:eastAsia="zh-CN"/>
-              </w:rPr>
-              <w:t>Dimension</w:t>
-            </w:r>
-            <w:r>
-              <w:rPr>
-                <w:rFonts w:ascii="Garamond" w:eastAsia="宋体" w:hAnsi="Garamond"/>
+                <w:rFonts w:eastAsia="宋体"/>
+                <w:b/>
+                <w:sz w:val="18"/>
+                <w:szCs w:val="18"/>
+                <w:lang w:eastAsia="zh-CN"/>
+              </w:rPr>
+            </w:pPr>
+            <w:r>
+              <w:rPr>
+                <w:rFonts w:eastAsia="宋体"/>
+                <w:b/>
+                <w:sz w:val="18"/>
+                <w:szCs w:val="18"/>
+                <w:lang w:eastAsia="zh-CN"/>
+              </w:rPr>
+              <w:t xml:space="preserve"> [Dimension</w:t>
+            </w:r>
+            <w:r>
+              <w:rPr>
+                <w:rFonts w:eastAsia="宋体"/>
                 <w:b/>
                 <w:sz w:val="18"/>
                 <w:szCs w:val="18"/>
@@ -1649,10 +1546,9 @@
               </w:rPr>
               <w:t>Actual</w:t>
             </w:r>
-            <w:proofErr w:type="spellEnd"/>
-            <w:r>
-              <w:rPr>
-                <w:rFonts w:ascii="Garamond" w:eastAsia="宋体" w:hAnsi="Garamond"/>
+            <w:r>
+              <w:rPr>
+                <w:rFonts w:eastAsia="宋体"/>
                 <w:b/>
                 <w:sz w:val="18"/>
                 <w:szCs w:val="18"/>
@@ -1673,16 +1569,16 @@
               <w:spacing w:after="60" w:line="240" w:lineRule="exact"/>
               <w:jc w:val="center"/>
               <w:rPr>
-                <w:rFonts w:ascii="Garamond" w:eastAsia="宋体" w:hAnsi="Garamond"/>
-                <w:b/>
-                <w:sz w:val="18"/>
-                <w:szCs w:val="18"/>
-                <w:lang w:eastAsia="zh-CN"/>
-              </w:rPr>
-            </w:pPr>
-            <w:r>
-              <w:rPr>
-                <w:rFonts w:ascii="Garamond" w:eastAsia="宋体" w:hAnsi="Garamond"/>
+                <w:rFonts w:eastAsia="宋体"/>
+                <w:b/>
+                <w:sz w:val="18"/>
+                <w:szCs w:val="18"/>
+                <w:lang w:eastAsia="zh-CN"/>
+              </w:rPr>
+            </w:pPr>
+            <w:r>
+              <w:rPr>
+                <w:rFonts w:eastAsia="宋体"/>
                 <w:b/>
                 <w:sz w:val="18"/>
                 <w:szCs w:val="18"/>
@@ -1703,15 +1599,15 @@
               <w:spacing w:after="60" w:line="240" w:lineRule="exact"/>
               <w:ind w:leftChars="50" w:left="843" w:hangingChars="400" w:hanging="723"/>
               <w:rPr>
-                <w:rFonts w:ascii="Garamond" w:eastAsia="宋体" w:hAnsi="Garamond"/>
-                <w:sz w:val="18"/>
-                <w:szCs w:val="18"/>
-                <w:lang w:eastAsia="zh-CN"/>
-              </w:rPr>
-            </w:pPr>
-            <w:r>
-              <w:rPr>
-                <w:rFonts w:ascii="Garamond" w:eastAsia="宋体" w:hAnsi="Garamond"/>
+                <w:rFonts w:eastAsia="宋体"/>
+                <w:sz w:val="18"/>
+                <w:szCs w:val="18"/>
+                <w:lang w:eastAsia="zh-CN"/>
+              </w:rPr>
+            </w:pPr>
+            <w:r>
+              <w:rPr>
+                <w:rFonts w:eastAsia="宋体"/>
                 <w:b/>
                 <w:sz w:val="18"/>
                 <w:szCs w:val="18"/>
@@ -1732,15 +1628,15 @@
               <w:spacing w:after="60" w:line="240" w:lineRule="exact"/>
               <w:jc w:val="center"/>
               <w:rPr>
-                <w:rFonts w:ascii="Garamond" w:eastAsia="宋体" w:hAnsi="Garamond"/>
-                <w:sz w:val="18"/>
-                <w:szCs w:val="18"/>
-                <w:lang w:eastAsia="zh-CN"/>
-              </w:rPr>
-            </w:pPr>
-            <w:r>
-              <w:rPr>
-                <w:rFonts w:ascii="Garamond" w:eastAsia="宋体" w:hAnsi="Garamond"/>
+                <w:rFonts w:eastAsia="宋体"/>
+                <w:sz w:val="18"/>
+                <w:szCs w:val="18"/>
+                <w:lang w:eastAsia="zh-CN"/>
+              </w:rPr>
+            </w:pPr>
+            <w:r>
+              <w:rPr>
+                <w:rFonts w:eastAsia="宋体"/>
                 <w:b/>
                 <w:sz w:val="18"/>
                 <w:szCs w:val="18"/>
@@ -1760,35 +1656,23 @@
               <w:spacing w:after="60" w:line="240" w:lineRule="exact"/>
               <w:jc w:val="center"/>
               <w:rPr>
-                <w:rFonts w:ascii="Garamond" w:eastAsia="宋体" w:hAnsi="Garamond"/>
-                <w:b/>
-                <w:sz w:val="18"/>
-                <w:szCs w:val="18"/>
-                <w:lang w:eastAsia="zh-CN"/>
-              </w:rPr>
-            </w:pPr>
-            <w:r>
-              <w:rPr>
-                <w:rFonts w:ascii="Garamond" w:eastAsia="宋体" w:hAnsi="Garamond"/>
-                <w:b/>
-                <w:sz w:val="18"/>
-                <w:szCs w:val="18"/>
-                <w:lang w:eastAsia="zh-CN"/>
-              </w:rPr>
-              <w:t>[Resistance]</w:t>
-            </w:r>
-            <w:proofErr w:type="spellStart"/>
-            <w:r>
-              <w:rPr>
-                <w:rFonts w:ascii="Garamond" w:eastAsia="宋体" w:hAnsi="Garamond"/>
-                <w:b/>
-                <w:sz w:val="18"/>
-                <w:szCs w:val="18"/>
-                <w:lang w:eastAsia="zh-CN"/>
-              </w:rPr>
-              <w:t>Ω·cm</w:t>
-            </w:r>
-            <w:proofErr w:type="spellEnd"/>
+                <w:rFonts w:eastAsia="宋体"/>
+                <w:b/>
+                <w:sz w:val="18"/>
+                <w:szCs w:val="18"/>
+                <w:lang w:eastAsia="zh-CN"/>
+              </w:rPr>
+            </w:pPr>
+            <w:r>
+              <w:rPr>
+                <w:rFonts w:eastAsia="宋体"/>
+                <w:b/>
+                <w:sz w:val="18"/>
+                <w:szCs w:val="18"/>
+                <w:lang w:eastAsia="zh-CN"/>
+              </w:rPr>
+              <w:t>[Resistance]Ω·cm</w:t>
+            </w:r>
           </w:p>
         </w:tc>
       </w:tr>
@@ -1799,7 +1683,7 @@
         <w:spacing w:before="240" w:line="200" w:lineRule="exact"/>
         <w:ind w:left="5041"/>
         <w:rPr>
-          <w:rFonts w:ascii="Garamond" w:eastAsia="宋体" w:hAnsi="Garamond"/>
+          <w:rFonts w:eastAsia="宋体"/>
           <w:sz w:val="16"/>
           <w:szCs w:val="16"/>
           <w:lang w:eastAsia="zh-CN"/>
@@ -1812,14 +1696,12 @@
         <w:spacing w:before="240" w:line="200" w:lineRule="exact"/>
         <w:ind w:left="5041"/>
         <w:rPr>
-          <w:rFonts w:ascii="Garamond" w:hAnsi="Garamond"/>
           <w:sz w:val="16"/>
           <w:szCs w:val="16"/>
         </w:rPr>
       </w:pPr>
       <w:r>
         <w:rPr>
-          <w:rFonts w:ascii="Garamond" w:hAnsi="Garamond"/>
           <w:sz w:val="16"/>
           <w:szCs w:val="16"/>
         </w:rPr>
@@ -1841,7 +1723,7 @@
       </w:tblPr>
       <w:tblGrid>
         <w:gridCol w:w="3240"/>
-        <w:gridCol w:w="1091"/>
+        <w:gridCol w:w="1096"/>
       </w:tblGrid>
       <w:tr>
         <w:trPr>
@@ -1863,15 +1745,11 @@
               <w:spacing w:line="480" w:lineRule="auto"/>
               <w:jc w:val="center"/>
               <w:rPr>
-                <w:rFonts w:ascii="Garamond" w:hAnsi="Garamond"/>
                 <w:sz w:val="16"/>
                 <w:szCs w:val="16"/>
               </w:rPr>
             </w:pPr>
             <w:r>
-              <w:rPr>
-                <w:rFonts w:ascii="Garamond" w:hAnsi="Garamond"/>
-              </w:rPr>
               <w:pict>
                 <v:shape id="_x0000_i1025" type="#_x0000_t75" style="width:126.45pt;height:32.05pt" o:allowoverlap="f">
                   <v:imagedata r:id="rId8" o:title="" gain="2147483647f" blacklevel="-15729f" grayscale="t" bilevel="t"/>
@@ -1896,7 +1774,7 @@
               <w:spacing w:after="60" w:line="200" w:lineRule="exact"/>
               <w:jc w:val="both"/>
               <w:rPr>
-                <w:rFonts w:ascii="Garamond" w:eastAsia="宋体" w:hAnsi="Garamond"/>
+                <w:rFonts w:eastAsia="宋体"/>
                 <w:sz w:val="16"/>
                 <w:szCs w:val="16"/>
                 <w:lang w:eastAsia="zh-CN"/>
@@ -1904,35 +1782,13 @@
             </w:pPr>
             <w:r>
               <w:rPr>
-                <w:rFonts w:ascii="Garamond" w:eastAsia="宋体" w:hAnsi="Garamond"/>
-                <w:b/>
-                <w:sz w:val="18"/>
-                <w:szCs w:val="18"/>
-                <w:lang w:eastAsia="zh-CN"/>
-              </w:rPr>
-              <w:t>[</w:t>
-            </w:r>
-            <w:proofErr w:type="spellStart"/>
-            <w:r>
-              <w:rPr>
-                <w:rFonts w:ascii="Garamond" w:eastAsia="宋体" w:hAnsi="Garamond"/>
-                <w:b/>
-                <w:sz w:val="18"/>
-                <w:szCs w:val="18"/>
-                <w:lang w:eastAsia="zh-CN"/>
-              </w:rPr>
-              <w:t>COADate</w:t>
-            </w:r>
-            <w:proofErr w:type="spellEnd"/>
-            <w:r>
-              <w:rPr>
-                <w:rFonts w:ascii="Garamond" w:eastAsia="宋体" w:hAnsi="Garamond"/>
-                <w:b/>
-                <w:sz w:val="18"/>
-                <w:szCs w:val="18"/>
-                <w:lang w:eastAsia="zh-CN"/>
-              </w:rPr>
-              <w:t>]</w:t>
+                <w:rFonts w:eastAsia="宋体"/>
+                <w:b/>
+                <w:sz w:val="18"/>
+                <w:szCs w:val="18"/>
+                <w:lang w:eastAsia="zh-CN"/>
+              </w:rPr>
+              <w:t>[COADate]</w:t>
             </w:r>
           </w:p>
         </w:tc>
@@ -1952,14 +1808,12 @@
               <w:snapToGrid w:val="0"/>
               <w:spacing w:before="60" w:line="200" w:lineRule="exact"/>
               <w:rPr>
-                <w:rFonts w:ascii="Garamond" w:hAnsi="Garamond"/>
                 <w:sz w:val="16"/>
                 <w:szCs w:val="16"/>
               </w:rPr>
             </w:pPr>
             <w:r>
               <w:rPr>
-                <w:rFonts w:ascii="Garamond" w:hAnsi="Garamond"/>
                 <w:sz w:val="16"/>
                 <w:szCs w:val="16"/>
               </w:rPr>
@@ -1981,14 +1835,12 @@
               <w:snapToGrid w:val="0"/>
               <w:spacing w:before="60" w:line="200" w:lineRule="exact"/>
               <w:rPr>
-                <w:rFonts w:ascii="Garamond" w:hAnsi="Garamond"/>
                 <w:sz w:val="16"/>
                 <w:szCs w:val="16"/>
               </w:rPr>
             </w:pPr>
             <w:r>
               <w:rPr>
-                <w:rFonts w:ascii="Garamond" w:hAnsi="Garamond"/>
                 <w:sz w:val="16"/>
                 <w:szCs w:val="16"/>
               </w:rPr>
@@ -2021,14 +1873,14 @@
 
 <file path=word/endnotes.xml><?xml version="1.0" encoding="utf-8"?>
 <w:endnotes xmlns:ve="http://schemas.openxmlformats.org/markup-compatibility/2006" xmlns:o="urn:schemas-microsoft-com:office:office" xmlns:r="http://schemas.openxmlformats.org/officeDocument/2006/relationships" xmlns:m="http://schemas.openxmlformats.org/officeDocument/2006/math" xmlns:v="urn:schemas-microsoft-com:vml" xmlns:wp="http://schemas.openxmlformats.org/drawingml/2006/wordprocessingDrawing" xmlns:w10="urn:schemas-microsoft-com:office:word" xmlns:w="http://schemas.openxmlformats.org/wordprocessingml/2006/main" xmlns:wne="http://schemas.microsoft.com/office/word/2006/wordml">
-  <w:endnote w:type="separator" w:id="-1">
+  <w:endnote w:type="separator" w:id="0">
     <w:p>
       <w:r>
         <w:separator/>
       </w:r>
     </w:p>
   </w:endnote>
-  <w:endnote w:type="continuationSeparator" w:id="0">
+  <w:endnote w:type="continuationSeparator" w:id="1">
     <w:p>
       <w:r>
         <w:continuationSeparator/>
@@ -2040,14 +1892,14 @@
 
 <file path=word/footnotes.xml><?xml version="1.0" encoding="utf-8"?>
 <w:footnotes xmlns:ve="http://schemas.openxmlformats.org/markup-compatibility/2006" xmlns:o="urn:schemas-microsoft-com:office:office" xmlns:r="http://schemas.openxmlformats.org/officeDocument/2006/relationships" xmlns:m="http://schemas.openxmlformats.org/officeDocument/2006/math" xmlns:v="urn:schemas-microsoft-com:vml" xmlns:wp="http://schemas.openxmlformats.org/drawingml/2006/wordprocessingDrawing" xmlns:w10="urn:schemas-microsoft-com:office:word" xmlns:w="http://schemas.openxmlformats.org/wordprocessingml/2006/main" xmlns:wne="http://schemas.microsoft.com/office/word/2006/wordml">
-  <w:footnote w:type="separator" w:id="-1">
+  <w:footnote w:type="separator" w:id="0">
     <w:p>
       <w:r>
         <w:separator/>
       </w:r>
     </w:p>
   </w:footnote>
-  <w:footnote w:type="continuationSeparator" w:id="0">
+  <w:footnote w:type="continuationSeparator" w:id="1">
     <w:p>
       <w:r>
         <w:continuationSeparator/>
@@ -2069,7 +1921,6 @@
     </w:pPr>
     <w:r>
       <w:rPr>
-        <w:rFonts w:ascii="Garamond" w:hAnsi="Garamond"/>
         <w:b/>
         <w:sz w:val="24"/>
         <w:szCs w:val="24"/>

</xml_diff>